<commit_message>
Introducing lemmas - updated Design description - updated the datum universe
</commit_message>
<xml_diff>
--- a/Design description.docx
+++ b/Design description.docx
@@ -33,19 +33,7 @@
           <w:sz w:val="36"/>
           <w:szCs w:val="36"/>
         </w:rPr>
-        <w:t xml:space="preserve"> to D</w:t>
-      </w:r>
-      <w:bookmarkStart w:id="0" w:name="_GoBack"/>
-      <w:bookmarkEnd w:id="0"/>
-      <w:r>
-        <w:rPr>
-          <w:rFonts w:asciiTheme="majorBidi" w:hAnsiTheme="majorBidi" w:cstheme="majorBidi"/>
-          <w:b/>
-          <w:bCs/>
-          <w:sz w:val="36"/>
-          <w:szCs w:val="36"/>
-        </w:rPr>
-        <w:t>atum universe design description</w:t>
+        <w:t xml:space="preserve"> to Datum universe design description</w:t>
       </w:r>
     </w:p>
     <w:p>
@@ -1927,23 +1915,7 @@
           <w:sz w:val="28"/>
           <w:szCs w:val="28"/>
         </w:rPr>
-        <w:t xml:space="preserve"> an adverb , in ‘change.n.01’ the ‘n’ means it’s a noun and in ‘change.v.02’ the ‘v’ means it’s a verb. In the datum universe each </w:t>
-      </w:r>
-      <w:r>
-        <w:rPr>
-          <w:rFonts w:asciiTheme="majorBidi" w:hAnsiTheme="majorBidi" w:cstheme="majorBidi"/>
-          <w:sz w:val="28"/>
-          <w:szCs w:val="28"/>
-        </w:rPr>
-        <w:t>numbered</w:t>
-      </w:r>
-      <w:r>
-        <w:rPr>
-          <w:rFonts w:asciiTheme="majorBidi" w:hAnsiTheme="majorBidi" w:cstheme="majorBidi"/>
-          <w:sz w:val="28"/>
-          <w:szCs w:val="28"/>
-        </w:rPr>
-        <w:t xml:space="preserve"> instance </w:t>
+        <w:t xml:space="preserve"> an adverb , in ‘change.n.01’ the ‘n’ means it’s a noun and in ‘change.v.02’ the ‘v’ means it’s a verb. In the datum universe each numbered instance </w:t>
       </w:r>
       <w:r>
         <w:rPr>
@@ -2085,6 +2057,135 @@
           <w:szCs w:val="28"/>
         </w:rPr>
         <w:t>)</w:t>
+      </w:r>
+    </w:p>
+    <w:p>
+      <w:pPr>
+        <w:rPr>
+          <w:rFonts w:asciiTheme="majorBidi" w:hAnsiTheme="majorBidi" w:cstheme="majorBidi"/>
+          <w:sz w:val="28"/>
+          <w:szCs w:val="28"/>
+        </w:rPr>
+      </w:pPr>
+      <w:bookmarkStart w:id="0" w:name="_GoBack"/>
+      <w:r>
+        <w:rPr>
+          <w:rFonts w:asciiTheme="majorBidi" w:hAnsiTheme="majorBidi" w:cstheme="majorBidi"/>
+          <w:b/>
+          <w:bCs/>
+          <w:sz w:val="28"/>
+          <w:szCs w:val="28"/>
+          <w:u w:val="single"/>
+        </w:rPr>
+        <w:t>Lemma</w:t>
+      </w:r>
+      <w:bookmarkEnd w:id="0"/>
+      <w:r>
+        <w:rPr>
+          <w:rFonts w:asciiTheme="majorBidi" w:hAnsiTheme="majorBidi" w:cstheme="majorBidi"/>
+          <w:sz w:val="28"/>
+          <w:szCs w:val="28"/>
+        </w:rPr>
+        <w:t xml:space="preserve">: In </w:t>
+      </w:r>
+      <w:proofErr w:type="spellStart"/>
+      <w:r>
+        <w:rPr>
+          <w:rFonts w:asciiTheme="majorBidi" w:hAnsiTheme="majorBidi" w:cstheme="majorBidi"/>
+          <w:sz w:val="28"/>
+          <w:szCs w:val="28"/>
+        </w:rPr>
+        <w:t>wordnet</w:t>
+      </w:r>
+      <w:proofErr w:type="spellEnd"/>
+      <w:r>
+        <w:rPr>
+          <w:rFonts w:asciiTheme="majorBidi" w:hAnsiTheme="majorBidi" w:cstheme="majorBidi"/>
+          <w:sz w:val="28"/>
+          <w:szCs w:val="28"/>
+        </w:rPr>
+        <w:t xml:space="preserve">, some words doesn’t really exist in the tree hierarchy as there are some other words which have exactly the same meaning. Like: pupil and student, where there is a </w:t>
+      </w:r>
+      <w:proofErr w:type="spellStart"/>
+      <w:r>
+        <w:rPr>
+          <w:rFonts w:asciiTheme="majorBidi" w:hAnsiTheme="majorBidi" w:cstheme="majorBidi"/>
+          <w:sz w:val="28"/>
+          <w:szCs w:val="28"/>
+        </w:rPr>
+        <w:t>synset</w:t>
+      </w:r>
+      <w:proofErr w:type="spellEnd"/>
+      <w:r>
+        <w:rPr>
+          <w:rFonts w:asciiTheme="majorBidi" w:hAnsiTheme="majorBidi" w:cstheme="majorBidi"/>
+          <w:sz w:val="28"/>
+          <w:szCs w:val="28"/>
+        </w:rPr>
+        <w:t xml:space="preserve"> called “student.n.01” but pupil has exactly the same meaning so to find it you have to search for lemmas. Lemmas of student has pupil. </w:t>
+      </w:r>
+    </w:p>
+    <w:p>
+      <w:pPr>
+        <w:rPr>
+          <w:rFonts w:asciiTheme="majorBidi" w:hAnsiTheme="majorBidi" w:cstheme="majorBidi"/>
+          <w:sz w:val="28"/>
+          <w:szCs w:val="28"/>
+        </w:rPr>
+      </w:pPr>
+      <w:r>
+        <w:rPr>
+          <w:rFonts w:asciiTheme="majorBidi" w:hAnsiTheme="majorBidi" w:cstheme="majorBidi"/>
+          <w:sz w:val="28"/>
+          <w:szCs w:val="28"/>
+        </w:rPr>
+        <w:t xml:space="preserve">In the datum universe to represent this relationship, we have a </w:t>
+      </w:r>
+      <w:proofErr w:type="spellStart"/>
+      <w:r>
+        <w:rPr>
+          <w:rFonts w:asciiTheme="majorBidi" w:hAnsiTheme="majorBidi" w:cstheme="majorBidi"/>
+          <w:sz w:val="28"/>
+          <w:szCs w:val="28"/>
+        </w:rPr>
+        <w:t>katum</w:t>
+      </w:r>
+      <w:proofErr w:type="spellEnd"/>
+      <w:r>
+        <w:rPr>
+          <w:rFonts w:asciiTheme="majorBidi" w:hAnsiTheme="majorBidi" w:cstheme="majorBidi"/>
+          <w:sz w:val="28"/>
+          <w:szCs w:val="28"/>
+        </w:rPr>
+        <w:t xml:space="preserve"> called lemmas which has all such words as pupil as instances and these words has its lemmas as instances. So if you want to get the list of lemmas of student in C# you can easily write </w:t>
+      </w:r>
+      <w:proofErr w:type="spellStart"/>
+      <w:proofErr w:type="gramStart"/>
+      <w:r>
+        <w:rPr>
+          <w:rFonts w:asciiTheme="majorBidi" w:hAnsiTheme="majorBidi" w:cstheme="majorBidi"/>
+          <w:sz w:val="28"/>
+          <w:szCs w:val="28"/>
+        </w:rPr>
+        <w:t>lemma.sof</w:t>
+      </w:r>
+      <w:proofErr w:type="spellEnd"/>
+      <w:r>
+        <w:rPr>
+          <w:rFonts w:asciiTheme="majorBidi" w:hAnsiTheme="majorBidi" w:cstheme="majorBidi"/>
+          <w:sz w:val="28"/>
+          <w:szCs w:val="28"/>
+        </w:rPr>
+        <w:t>(</w:t>
+      </w:r>
+      <w:proofErr w:type="gramEnd"/>
+      <w:r>
+        <w:rPr>
+          <w:rFonts w:asciiTheme="majorBidi" w:hAnsiTheme="majorBidi" w:cstheme="majorBidi"/>
+          <w:sz w:val="28"/>
+          <w:szCs w:val="28"/>
+        </w:rPr>
+        <w:t>student) which will return a list of two words : pupil – educate.</w:t>
       </w:r>
     </w:p>
     <w:sectPr>

</xml_diff>